<commit_message>
Añadir documento de la sesión 7
</commit_message>
<xml_diff>
--- a/sesion7/AC7.docx
+++ b/sesion7/AC7.docx
@@ -120,6 +120,9 @@
         <w:jc w:val="center"/>
       </w:pPr>
       <w:r>
+        <w:rPr>
+          <w:noProof/>
+        </w:rPr>
         <w:drawing>
           <wp:inline distT="0" distB="0" distL="0" distR="0" wp14:anchorId="396582D9" wp14:editId="6878C75D">
             <wp:extent cx="4487945" cy="2583840"/>
@@ -169,6 +172,9 @@
         <w:jc w:val="center"/>
       </w:pPr>
       <w:r>
+        <w:rPr>
+          <w:noProof/>
+        </w:rPr>
         <w:drawing>
           <wp:inline distT="0" distB="0" distL="0" distR="0" wp14:anchorId="34A76458" wp14:editId="213C692D">
             <wp:extent cx="3781560" cy="1576836"/>
@@ -308,14 +314,7 @@
           <w:i/>
           <w:iCs/>
         </w:rPr>
-        <w:t>O</w:t>
-      </w:r>
-      <w:r>
-        <w:rPr>
-          <w:i/>
-          <w:iCs/>
-        </w:rPr>
-        <w:t>rderSlice</w:t>
+        <w:t>OrderSlice</w:t>
       </w:r>
       <w:proofErr w:type="spellEnd"/>
       <w:r>
@@ -363,6 +362,9 @@
         <w:jc w:val="center"/>
       </w:pPr>
       <w:r>
+        <w:rPr>
+          <w:noProof/>
+        </w:rPr>
         <w:lastRenderedPageBreak/>
         <w:drawing>
           <wp:inline distT="0" distB="0" distL="0" distR="0" wp14:anchorId="390E0363" wp14:editId="32F85D48">
@@ -413,6 +415,9 @@
         <w:jc w:val="center"/>
       </w:pPr>
       <w:r>
+        <w:rPr>
+          <w:noProof/>
+        </w:rPr>
         <w:drawing>
           <wp:inline distT="0" distB="0" distL="0" distR="0" wp14:anchorId="7FBFACD5" wp14:editId="465DCC4B">
             <wp:extent cx="3953239" cy="4054580"/>
@@ -550,6 +555,9 @@
         <w:jc w:val="center"/>
       </w:pPr>
       <w:r>
+        <w:rPr>
+          <w:noProof/>
+        </w:rPr>
         <w:lastRenderedPageBreak/>
         <w:drawing>
           <wp:inline distT="0" distB="0" distL="0" distR="0" wp14:anchorId="009B8768" wp14:editId="3A76FBFA">
@@ -687,6 +695,9 @@
         <w:jc w:val="both"/>
       </w:pPr>
       <w:r>
+        <w:rPr>
+          <w:noProof/>
+        </w:rPr>
         <w:drawing>
           <wp:inline distT="0" distB="0" distL="0" distR="0" wp14:anchorId="52805C61" wp14:editId="2C1DB770">
             <wp:extent cx="5400040" cy="2582545"/>
@@ -747,6 +758,114 @@
     </w:p>
     <w:p>
       <w:pPr>
+        <w:jc w:val="both"/>
+      </w:pPr>
+      <w:r>
+        <w:t xml:space="preserve">Se implementa un sistema de </w:t>
+      </w:r>
+      <w:proofErr w:type="spellStart"/>
+      <w:r>
+        <w:t>logging</w:t>
+      </w:r>
+      <w:proofErr w:type="spellEnd"/>
+      <w:r>
+        <w:t xml:space="preserve"> para registrar distintos niveles de eventos (</w:t>
+      </w:r>
+      <w:proofErr w:type="spellStart"/>
+      <w:r>
+        <w:t>debug</w:t>
+      </w:r>
+      <w:proofErr w:type="spellEnd"/>
+      <w:r>
+        <w:t xml:space="preserve">, </w:t>
+      </w:r>
+      <w:proofErr w:type="spellStart"/>
+      <w:r>
+        <w:t>info</w:t>
+      </w:r>
+      <w:proofErr w:type="spellEnd"/>
+      <w:r>
+        <w:t xml:space="preserve">, </w:t>
+      </w:r>
+      <w:proofErr w:type="spellStart"/>
+      <w:proofErr w:type="gramStart"/>
+      <w:r>
+        <w:t>warning</w:t>
+      </w:r>
+      <w:proofErr w:type="spellEnd"/>
+      <w:proofErr w:type="gramEnd"/>
+      <w:r>
+        <w:t xml:space="preserve">, error). Además, se usó un componente </w:t>
+      </w:r>
+      <w:proofErr w:type="spellStart"/>
+      <w:r>
+        <w:rPr>
+          <w:i/>
+          <w:iCs/>
+        </w:rPr>
+        <w:t>ErrorBoundary</w:t>
+      </w:r>
+      <w:proofErr w:type="spellEnd"/>
+      <w:r>
+        <w:t xml:space="preserve"> para capturar errores de ejecución y evitar que la aplicación se rompa. </w:t>
+      </w:r>
+    </w:p>
+    <w:p>
+      <w:pPr>
+        <w:jc w:val="both"/>
+      </w:pPr>
+      <w:r>
+        <w:t>En la siguiente captura de pantalla podemos observar que se lanza un error al intentar hacer un pedido con una cantidad negativa, este error se queda registrado en consola con un mensaje personalizado.</w:t>
+      </w:r>
+    </w:p>
+    <w:p>
+      <w:r>
+        <w:drawing>
+          <wp:inline distT="0" distB="0" distL="0" distR="0" wp14:anchorId="638C7CDD" wp14:editId="560C1719">
+            <wp:extent cx="5400040" cy="2274570"/>
+            <wp:effectExtent l="19050" t="19050" r="10160" b="11430"/>
+            <wp:docPr id="574887985" name="Imagen 1" descr="Interfaz de usuario gráfica, Aplicación&#10;&#10;El contenido generado por IA puede ser incorrecto."/>
+            <wp:cNvGraphicFramePr>
+              <a:graphicFrameLocks xmlns:a="http://schemas.openxmlformats.org/drawingml/2006/main" noChangeAspect="1"/>
+            </wp:cNvGraphicFramePr>
+            <a:graphic xmlns:a="http://schemas.openxmlformats.org/drawingml/2006/main">
+              <a:graphicData uri="http://schemas.openxmlformats.org/drawingml/2006/picture">
+                <pic:pic xmlns:pic="http://schemas.openxmlformats.org/drawingml/2006/picture">
+                  <pic:nvPicPr>
+                    <pic:cNvPr id="574887985" name="Imagen 1" descr="Interfaz de usuario gráfica, Aplicación&#10;&#10;El contenido generado por IA puede ser incorrecto."/>
+                    <pic:cNvPicPr/>
+                  </pic:nvPicPr>
+                  <pic:blipFill>
+                    <a:blip r:embed="rId12"/>
+                    <a:stretch>
+                      <a:fillRect/>
+                    </a:stretch>
+                  </pic:blipFill>
+                  <pic:spPr>
+                    <a:xfrm>
+                      <a:off x="0" y="0"/>
+                      <a:ext cx="5400040" cy="2274570"/>
+                    </a:xfrm>
+                    <a:prstGeom prst="rect">
+                      <a:avLst/>
+                    </a:prstGeom>
+                    <a:ln>
+                      <a:solidFill>
+                        <a:schemeClr val="bg1">
+                          <a:lumMod val="85000"/>
+                        </a:schemeClr>
+                      </a:solidFill>
+                    </a:ln>
+                  </pic:spPr>
+                </pic:pic>
+              </a:graphicData>
+            </a:graphic>
+          </wp:inline>
+        </w:drawing>
+      </w:r>
+    </w:p>
+    <w:p>
+      <w:pPr>
         <w:pStyle w:val="Ttulo2"/>
       </w:pPr>
       <w:r>
@@ -754,16 +873,169 @@
       </w:r>
     </w:p>
     <w:p>
+      <w:r>
+        <w:t xml:space="preserve">Los pedidos recientes se muestran en la sección de disponibilidad, accediendo a la lista </w:t>
+      </w:r>
+      <w:proofErr w:type="spellStart"/>
+      <w:r>
+        <w:rPr>
+          <w:i/>
+          <w:iCs/>
+        </w:rPr>
+        <w:t>orders</w:t>
+      </w:r>
+      <w:proofErr w:type="spellEnd"/>
+      <w:r>
+        <w:t xml:space="preserve"> del estado </w:t>
+      </w:r>
+      <w:proofErr w:type="spellStart"/>
+      <w:r>
+        <w:t>Redux</w:t>
+      </w:r>
+      <w:proofErr w:type="spellEnd"/>
+      <w:r>
+        <w:t xml:space="preserve">. Esta lista se carga desde </w:t>
+      </w:r>
+      <w:proofErr w:type="spellStart"/>
+      <w:r>
+        <w:t>Firebase</w:t>
+      </w:r>
+      <w:proofErr w:type="spellEnd"/>
+      <w:r>
+        <w:t xml:space="preserve"> con </w:t>
+      </w:r>
+      <w:proofErr w:type="spellStart"/>
+      <w:r>
+        <w:rPr>
+          <w:i/>
+          <w:iCs/>
+        </w:rPr>
+        <w:t>getORders</w:t>
+      </w:r>
+      <w:proofErr w:type="spellEnd"/>
+      <w:r>
+        <w:t xml:space="preserve"> y se renderiza en el componente </w:t>
+      </w:r>
+      <w:proofErr w:type="spellStart"/>
+      <w:r>
+        <w:rPr>
+          <w:i/>
+          <w:iCs/>
+        </w:rPr>
+        <w:t>OrderLosts.tsx</w:t>
+      </w:r>
+      <w:proofErr w:type="spellEnd"/>
+      <w:r>
+        <w:t>.</w:t>
+      </w:r>
+    </w:p>
+    <w:p>
+      <w:r>
+        <w:drawing>
+          <wp:inline distT="0" distB="0" distL="0" distR="0" wp14:anchorId="01D37322" wp14:editId="18F8F243">
+            <wp:extent cx="5400040" cy="3399790"/>
+            <wp:effectExtent l="19050" t="19050" r="10160" b="10160"/>
+            <wp:docPr id="765769858" name="Imagen 1" descr="Interfaz de usuario gráfica&#10;&#10;El contenido generado por IA puede ser incorrecto."/>
+            <wp:cNvGraphicFramePr>
+              <a:graphicFrameLocks xmlns:a="http://schemas.openxmlformats.org/drawingml/2006/main" noChangeAspect="1"/>
+            </wp:cNvGraphicFramePr>
+            <a:graphic xmlns:a="http://schemas.openxmlformats.org/drawingml/2006/main">
+              <a:graphicData uri="http://schemas.openxmlformats.org/drawingml/2006/picture">
+                <pic:pic xmlns:pic="http://schemas.openxmlformats.org/drawingml/2006/picture">
+                  <pic:nvPicPr>
+                    <pic:cNvPr id="765769858" name="Imagen 1" descr="Interfaz de usuario gráfica&#10;&#10;El contenido generado por IA puede ser incorrecto."/>
+                    <pic:cNvPicPr/>
+                  </pic:nvPicPr>
+                  <pic:blipFill>
+                    <a:blip r:embed="rId13"/>
+                    <a:stretch>
+                      <a:fillRect/>
+                    </a:stretch>
+                  </pic:blipFill>
+                  <pic:spPr>
+                    <a:xfrm>
+                      <a:off x="0" y="0"/>
+                      <a:ext cx="5400040" cy="3399790"/>
+                    </a:xfrm>
+                    <a:prstGeom prst="rect">
+                      <a:avLst/>
+                    </a:prstGeom>
+                    <a:ln>
+                      <a:solidFill>
+                        <a:schemeClr val="bg1">
+                          <a:lumMod val="85000"/>
+                        </a:schemeClr>
+                      </a:solidFill>
+                    </a:ln>
+                  </pic:spPr>
+                </pic:pic>
+              </a:graphicData>
+            </a:graphic>
+          </wp:inline>
+        </w:drawing>
+      </w:r>
+    </w:p>
+    <w:p>
       <w:pPr>
         <w:pStyle w:val="Ttulo2"/>
       </w:pPr>
       <w:r>
+        <w:lastRenderedPageBreak/>
         <w:t>Sección 7: Sitio desplegado</w:t>
+      </w:r>
+    </w:p>
+    <w:p>
+      <w:pPr>
+        <w:rPr>
+          <w:i/>
+          <w:iCs/>
+        </w:rPr>
+      </w:pPr>
+      <w:r>
+        <w:t xml:space="preserve">La aplicación fue desplegada en GitHub Pages a través de la rama </w:t>
+      </w:r>
+      <w:proofErr w:type="spellStart"/>
+      <w:r>
+        <w:rPr>
+          <w:i/>
+          <w:iCs/>
+        </w:rPr>
+        <w:t>gh</w:t>
+      </w:r>
+      <w:r>
+        <w:t>-</w:t>
+      </w:r>
+      <w:r>
+        <w:rPr>
+          <w:i/>
+          <w:iCs/>
+        </w:rPr>
+        <w:t>pages</w:t>
+      </w:r>
+      <w:proofErr w:type="spellEnd"/>
+      <w:r>
+        <w:t xml:space="preserve"> usando Vite y la configuración correspondiente en </w:t>
+      </w:r>
+      <w:proofErr w:type="spellStart"/>
+      <w:r>
+        <w:rPr>
+          <w:i/>
+          <w:iCs/>
+        </w:rPr>
+        <w:t>vite.config.ts</w:t>
+      </w:r>
+      <w:proofErr w:type="spellEnd"/>
+      <w:r>
+        <w:rPr>
+          <w:i/>
+          <w:iCs/>
+        </w:rPr>
+        <w:t>.</w:t>
       </w:r>
     </w:p>
     <w:p/>
     <w:sectPr>
-      <w:footerReference w:type="default" r:id="rId12"/>
+      <w:footerReference w:type="default" r:id="rId14"/>
       <w:pgSz w:w="11906" w:h="16838"/>
       <w:pgMar w:top="1417" w:right="1701" w:bottom="1417" w:left="1701" w:header="708" w:footer="708" w:gutter="0"/>
       <w:cols w:space="708"/>

</xml_diff>